<commit_message>
Completedd the content page amd included images for tomarrow work
</commit_message>
<xml_diff>
--- a/Fitness and Wellness Website.docx
+++ b/Fitness and Wellness Website.docx
@@ -1679,7 +1679,7 @@
           <w:sz w:val="28"/>
           <w:szCs w:val="28"/>
         </w:rPr>
-        <w:t>Lat Pulldown</w:t>
+        <w:t>Dead Lifting</w:t>
       </w:r>
       <w:r>
         <w:rPr>
@@ -1735,7 +1735,7 @@
           <w:sz w:val="28"/>
           <w:szCs w:val="28"/>
         </w:rPr>
-        <w:t>Treadmill Running</w:t>
+        <w:t>Sled Push</w:t>
       </w:r>
       <w:r>
         <w:rPr>
@@ -1747,10 +1747,9 @@
     </w:p>
     <w:p>
       <w:pPr>
-        <w:pStyle w:val="ListParagraph"/>
-        <w:spacing w:before="100" w:beforeAutospacing="1" w:after="100" w:afterAutospacing="1" w:line="240" w:lineRule="auto"/>
-        <w:ind w:left="810"/>
-        <w:rPr>
+        <w:ind w:left="720"/>
+        <w:rPr>
+          <w:rFonts w:ascii="Times New Roman" w:hAnsi="Times New Roman" w:cs="Times New Roman"/>
           <w:b/>
           <w:bCs/>
           <w:sz w:val="32"/>
@@ -1759,244 +1758,12 @@
       </w:pPr>
       <w:r>
         <w:rPr>
+          <w:rFonts w:ascii="Times New Roman" w:hAnsi="Times New Roman" w:cs="Times New Roman"/>
           <w:b/>
           <w:bCs/>
           <w:sz w:val="32"/>
           <w:szCs w:val="32"/>
         </w:rPr>
-        <w:t>Yoga Poses</w:t>
-      </w:r>
-    </w:p>
-    <w:p>
-      <w:pPr>
-        <w:pStyle w:val="ListParagraph"/>
-        <w:numPr>
-          <w:ilvl w:val="0"/>
-          <w:numId w:val="13"/>
-        </w:numPr>
-        <w:spacing w:after="0" w:line="240" w:lineRule="auto"/>
-        <w:rPr>
-          <w:rFonts w:ascii="Times New Roman" w:eastAsia="Times New Roman" w:hAnsi="Times New Roman" w:cs="Times New Roman"/>
-          <w:sz w:val="28"/>
-          <w:szCs w:val="28"/>
-        </w:rPr>
-      </w:pPr>
-      <w:r>
-        <w:rPr>
-          <w:rFonts w:ascii="Times New Roman" w:eastAsia="Times New Roman" w:hAnsi="Times New Roman" w:cs="Times New Roman"/>
-          <w:b/>
-          <w:bCs/>
-          <w:sz w:val="28"/>
-          <w:szCs w:val="28"/>
-        </w:rPr>
-        <w:t>Mountain Pose (Tadasana)</w:t>
-      </w:r>
-      <w:r>
-        <w:rPr>
-          <w:rFonts w:ascii="Times New Roman" w:eastAsia="Times New Roman" w:hAnsi="Times New Roman" w:cs="Times New Roman"/>
-          <w:sz w:val="28"/>
-          <w:szCs w:val="28"/>
-        </w:rPr>
-        <w:t>:</w:t>
-      </w:r>
-      <w:r>
-        <w:rPr>
-          <w:sz w:val="28"/>
-          <w:szCs w:val="28"/>
-        </w:rPr>
-        <w:t xml:space="preserve"> Image + simple instructions.</w:t>
-      </w:r>
-    </w:p>
-    <w:p>
-      <w:pPr>
-        <w:pStyle w:val="ListParagraph"/>
-        <w:numPr>
-          <w:ilvl w:val="0"/>
-          <w:numId w:val="13"/>
-        </w:numPr>
-        <w:spacing w:after="0" w:line="240" w:lineRule="auto"/>
-        <w:rPr>
-          <w:rFonts w:ascii="Times New Roman" w:eastAsia="Times New Roman" w:hAnsi="Times New Roman" w:cs="Times New Roman"/>
-          <w:sz w:val="28"/>
-          <w:szCs w:val="28"/>
-        </w:rPr>
-      </w:pPr>
-      <w:r>
-        <w:rPr>
-          <w:rFonts w:ascii="Times New Roman" w:eastAsia="Times New Roman" w:hAnsi="Times New Roman" w:cs="Times New Roman"/>
-          <w:b/>
-          <w:bCs/>
-          <w:sz w:val="28"/>
-          <w:szCs w:val="28"/>
-        </w:rPr>
-        <w:t>Warrior I (Virabhadrasana I</w:t>
-      </w:r>
-      <w:r>
-        <w:rPr>
-          <w:rFonts w:ascii="Times New Roman" w:eastAsia="Times New Roman" w:hAnsi="Times New Roman" w:cs="Times New Roman"/>
-          <w:sz w:val="28"/>
-          <w:szCs w:val="28"/>
-        </w:rPr>
-        <w:t>):</w:t>
-      </w:r>
-      <w:r>
-        <w:rPr>
-          <w:sz w:val="28"/>
-          <w:szCs w:val="28"/>
-        </w:rPr>
-        <w:t xml:space="preserve"> Image + simple instructions.</w:t>
-      </w:r>
-    </w:p>
-    <w:p>
-      <w:pPr>
-        <w:pStyle w:val="ListParagraph"/>
-        <w:numPr>
-          <w:ilvl w:val="0"/>
-          <w:numId w:val="13"/>
-        </w:numPr>
-        <w:spacing w:after="0" w:line="240" w:lineRule="auto"/>
-        <w:rPr>
-          <w:rFonts w:ascii="Times New Roman" w:eastAsia="Times New Roman" w:hAnsi="Times New Roman" w:cs="Times New Roman"/>
-          <w:sz w:val="28"/>
-          <w:szCs w:val="28"/>
-        </w:rPr>
-      </w:pPr>
-      <w:r>
-        <w:rPr>
-          <w:rFonts w:ascii="Times New Roman" w:eastAsia="Times New Roman" w:hAnsi="Times New Roman" w:cs="Times New Roman"/>
-          <w:b/>
-          <w:bCs/>
-          <w:sz w:val="28"/>
-          <w:szCs w:val="28"/>
-        </w:rPr>
-        <w:t>Downward Dog (Adho Mukha Svanasana)</w:t>
-      </w:r>
-      <w:r>
-        <w:rPr>
-          <w:rFonts w:ascii="Times New Roman" w:eastAsia="Times New Roman" w:hAnsi="Times New Roman" w:cs="Times New Roman"/>
-          <w:sz w:val="28"/>
-          <w:szCs w:val="28"/>
-        </w:rPr>
-        <w:t>:</w:t>
-      </w:r>
-      <w:r>
-        <w:rPr>
-          <w:sz w:val="28"/>
-          <w:szCs w:val="28"/>
-        </w:rPr>
-        <w:t xml:space="preserve"> Image + simple instructions.</w:t>
-      </w:r>
-    </w:p>
-    <w:p>
-      <w:pPr>
-        <w:pStyle w:val="ListParagraph"/>
-        <w:numPr>
-          <w:ilvl w:val="0"/>
-          <w:numId w:val="13"/>
-        </w:numPr>
-        <w:spacing w:after="0" w:line="240" w:lineRule="auto"/>
-        <w:rPr>
-          <w:rFonts w:ascii="Times New Roman" w:eastAsia="Times New Roman" w:hAnsi="Times New Roman" w:cs="Times New Roman"/>
-          <w:sz w:val="28"/>
-          <w:szCs w:val="28"/>
-        </w:rPr>
-      </w:pPr>
-      <w:r>
-        <w:rPr>
-          <w:rFonts w:ascii="Times New Roman" w:eastAsia="Times New Roman" w:hAnsi="Times New Roman" w:cs="Times New Roman"/>
-          <w:b/>
-          <w:bCs/>
-          <w:sz w:val="28"/>
-          <w:szCs w:val="28"/>
-        </w:rPr>
-        <w:t>Child's Pose (Balasana)</w:t>
-      </w:r>
-      <w:r>
-        <w:rPr>
-          <w:rFonts w:ascii="Times New Roman" w:eastAsia="Times New Roman" w:hAnsi="Times New Roman" w:cs="Times New Roman"/>
-          <w:sz w:val="28"/>
-          <w:szCs w:val="28"/>
-        </w:rPr>
-        <w:t>:</w:t>
-      </w:r>
-      <w:r>
-        <w:rPr>
-          <w:sz w:val="28"/>
-          <w:szCs w:val="28"/>
-        </w:rPr>
-        <w:t xml:space="preserve"> Image + simple instructions.</w:t>
-      </w:r>
-    </w:p>
-    <w:p>
-      <w:pPr>
-        <w:pStyle w:val="ListParagraph"/>
-        <w:numPr>
-          <w:ilvl w:val="0"/>
-          <w:numId w:val="13"/>
-        </w:numPr>
-        <w:spacing w:after="0" w:line="240" w:lineRule="auto"/>
-        <w:rPr>
-          <w:rFonts w:ascii="Times New Roman" w:eastAsia="Times New Roman" w:hAnsi="Times New Roman" w:cs="Times New Roman"/>
-          <w:sz w:val="28"/>
-          <w:szCs w:val="28"/>
-        </w:rPr>
-      </w:pPr>
-      <w:r>
-        <w:rPr>
-          <w:rFonts w:ascii="Times New Roman" w:eastAsia="Times New Roman" w:hAnsi="Times New Roman" w:cs="Times New Roman"/>
-          <w:b/>
-          <w:bCs/>
-          <w:sz w:val="28"/>
-          <w:szCs w:val="28"/>
-        </w:rPr>
-        <w:t>Cobra Pose (Bhujangasana)</w:t>
-      </w:r>
-      <w:r>
-        <w:rPr>
-          <w:rFonts w:ascii="Times New Roman" w:eastAsia="Times New Roman" w:hAnsi="Times New Roman" w:cs="Times New Roman"/>
-          <w:sz w:val="28"/>
-          <w:szCs w:val="28"/>
-        </w:rPr>
-        <w:t>:</w:t>
-      </w:r>
-      <w:r>
-        <w:rPr>
-          <w:sz w:val="28"/>
-          <w:szCs w:val="28"/>
-        </w:rPr>
-        <w:t xml:space="preserve"> Image + simple instructions.</w:t>
-      </w:r>
-    </w:p>
-    <w:p>
-      <w:pPr>
-        <w:pStyle w:val="ListParagraph"/>
-        <w:ind w:left="1440"/>
-        <w:rPr>
-          <w:rFonts w:ascii="Times New Roman" w:hAnsi="Times New Roman" w:cs="Times New Roman"/>
-          <w:sz w:val="28"/>
-          <w:szCs w:val="28"/>
-        </w:rPr>
-      </w:pPr>
-    </w:p>
-    <w:p>
-      <w:pPr>
-        <w:ind w:left="720"/>
-        <w:rPr>
-          <w:rFonts w:ascii="Times New Roman" w:hAnsi="Times New Roman" w:cs="Times New Roman"/>
-          <w:b/>
-          <w:bCs/>
-          <w:sz w:val="32"/>
-          <w:szCs w:val="32"/>
-        </w:rPr>
-      </w:pPr>
-      <w:r>
-        <w:rPr>
-          <w:rFonts w:ascii="Times New Roman" w:hAnsi="Times New Roman" w:cs="Times New Roman"/>
-          <w:b/>
-          <w:bCs/>
-          <w:sz w:val="32"/>
-          <w:szCs w:val="32"/>
-        </w:rPr>
         <w:t>Nutrition Page</w:t>
       </w:r>
     </w:p>
@@ -2089,7 +1856,6 @@
           <w:sz w:val="28"/>
           <w:szCs w:val="28"/>
         </w:rPr>
-        <w:lastRenderedPageBreak/>
         <w:t>Important for recovery and maintenance</w:t>
       </w:r>
     </w:p>
@@ -2228,6 +1994,7 @@
           <w:sz w:val="28"/>
           <w:szCs w:val="28"/>
         </w:rPr>
+        <w:lastRenderedPageBreak/>
         <w:t>Essential for hormone production</w:t>
       </w:r>
     </w:p>

</xml_diff>